<commit_message>
Correccion menor al index
</commit_message>
<xml_diff>
--- a/Informacion2.docx
+++ b/Informacion2.docx
@@ -215,8 +215,14 @@
     <w:p>
       <w:pPr>
         <w:pStyle w:val="Ttulo3"/>
-      </w:pPr>
-      <w:r>
+        <w:rPr>
+          <w:lang w:val="en-GB"/>
+        </w:rPr>
+      </w:pPr>
+      <w:r>
+        <w:rPr>
+          <w:lang w:val="en-GB"/>
+        </w:rPr>
         <w:t>Proveedores</w:t>
       </w:r>
     </w:p>
@@ -559,42 +565,85 @@
       </w:r>
     </w:p>
     <w:p>
-      <w:r>
+      <w:pPr>
+        <w:rPr>
+          <w:lang w:val="en-GB"/>
+        </w:rPr>
+      </w:pPr>
+      <w:r>
+        <w:rPr>
+          <w:lang w:val="en-GB"/>
+        </w:rPr>
         <w:t>Cantidad</w:t>
       </w:r>
       <w:r>
-        <w:tab/>
-      </w:r>
-      <w:r>
+        <w:rPr>
+          <w:lang w:val="en-GB"/>
+        </w:rPr>
+        <w:tab/>
+      </w:r>
+      <w:r>
+        <w:rPr>
+          <w:lang w:val="en-GB"/>
+        </w:rPr>
         <w:tab/>
         <w:t>INT</w:t>
       </w:r>
       <w:r>
+        <w:rPr>
+          <w:lang w:val="en-GB"/>
+        </w:rPr>
         <w:t>(7)</w:t>
       </w:r>
       <w:r>
-        <w:tab/>
-      </w:r>
-      <w:r>
+        <w:rPr>
+          <w:lang w:val="en-GB"/>
+        </w:rPr>
+        <w:tab/>
+      </w:r>
+      <w:r>
+        <w:rPr>
+          <w:lang w:val="en-GB"/>
+        </w:rPr>
         <w:tab/>
         <w:t>NOT NULL</w:t>
       </w:r>
     </w:p>
     <w:p>
-      <w:r>
+      <w:pPr>
+        <w:rPr>
+          <w:lang w:val="en-GB"/>
+        </w:rPr>
+      </w:pPr>
+      <w:r>
+        <w:rPr>
+          <w:lang w:val="en-GB"/>
+        </w:rPr>
         <w:t>Precio_unitario</w:t>
       </w:r>
       <w:r>
-        <w:tab/>
-      </w:r>
-      <w:r>
+        <w:rPr>
+          <w:lang w:val="en-GB"/>
+        </w:rPr>
+        <w:tab/>
+      </w:r>
+      <w:r>
+        <w:rPr>
+          <w:lang w:val="en-GB"/>
+        </w:rPr>
         <w:tab/>
         <w:t>DECIMAL</w:t>
       </w:r>
       <w:r>
+        <w:rPr>
+          <w:lang w:val="en-GB"/>
+        </w:rPr>
         <w:t>(17,2)</w:t>
       </w:r>
       <w:r>
+        <w:rPr>
+          <w:lang w:val="en-GB"/>
+        </w:rPr>
         <w:tab/>
         <w:t>NOT NULL</w:t>
       </w:r>
@@ -602,8 +651,14 @@
     <w:p>
       <w:pPr>
         <w:pStyle w:val="Ttulo3"/>
-      </w:pPr>
-      <w:r>
+        <w:rPr>
+          <w:lang w:val="en-GB"/>
+        </w:rPr>
+      </w:pPr>
+      <w:r>
+        <w:rPr>
+          <w:lang w:val="en-GB"/>
+        </w:rPr>
         <w:t>Productos</w:t>
       </w:r>
     </w:p>
@@ -5257,6 +5312,950 @@
         <w:t>Generar informes externos.</w:t>
       </w:r>
     </w:p>
+    <w:p>
+      <w:pPr>
+        <w:pStyle w:val="Ttulo1"/>
+      </w:pPr>
+      <w:r>
+        <w:t>Tercera Fase</w:t>
+      </w:r>
+    </w:p>
+    <w:p>
+      <w:pPr>
+        <w:pStyle w:val="Ttulo2"/>
+      </w:pPr>
+      <w:r>
+        <w:t>Base de datos</w:t>
+      </w:r>
+    </w:p>
+    <w:p>
+      <w:pPr>
+        <w:pStyle w:val="Ttulo2"/>
+      </w:pPr>
+      <w:r>
+        <w:t>Detalles del proceso</w:t>
+      </w:r>
+    </w:p>
+    <w:p>
+      <w:pPr>
+        <w:pStyle w:val="Ttulo2"/>
+      </w:pPr>
+      <w:r>
+        <w:t>Funciones añadidas</w:t>
+      </w:r>
+    </w:p>
+    <w:p>
+      <w:pPr>
+        <w:pStyle w:val="Ttulo1"/>
+      </w:pPr>
+      <w:r>
+        <w:t>Configuraciones servidor con Ubuntu server</w:t>
+      </w:r>
+    </w:p>
+    <w:p>
+      <w:r>
+        <w:t>Usuario: zorro-cristal</w:t>
+      </w:r>
+    </w:p>
+    <w:p>
+      <w:r>
+        <w:t>Pass: server</w:t>
+      </w:r>
+    </w:p>
+    <w:p>
+      <w:pPr>
+        <w:pStyle w:val="Prrafodelista"/>
+        <w:numPr>
+          <w:ilvl w:val="0"/>
+          <w:numId w:val="5"/>
+        </w:numPr>
+      </w:pPr>
+      <w:r>
+        <w:t>Instalacion del programa de red</w:t>
+      </w:r>
+      <w:r>
+        <w:br/>
+      </w:r>
+      <w:r>
+        <w:rPr>
+          <w:b/>
+          <w:bCs/>
+        </w:rPr>
+        <w:t>sudo apt install net-tools</w:t>
+      </w:r>
+    </w:p>
+    <w:p>
+      <w:pPr>
+        <w:pStyle w:val="Prrafodelista"/>
+        <w:numPr>
+          <w:ilvl w:val="0"/>
+          <w:numId w:val="5"/>
+        </w:numPr>
+      </w:pPr>
+      <w:r>
+        <w:t>Configuracion del wifi de ser necesario</w:t>
+      </w:r>
+    </w:p>
+    <w:p>
+      <w:pPr>
+        <w:pStyle w:val="Prrafodelista"/>
+        <w:numPr>
+          <w:ilvl w:val="1"/>
+          <w:numId w:val="5"/>
+        </w:numPr>
+      </w:pPr>
+      <w:r>
+        <w:t>Instalacion del programa del wifi</w:t>
+      </w:r>
+      <w:r>
+        <w:br/>
+      </w:r>
+      <w:r>
+        <w:rPr>
+          <w:b/>
+          <w:bCs/>
+        </w:rPr>
+        <w:t>sudo apt install Wireless-tools</w:t>
+      </w:r>
+    </w:p>
+    <w:p>
+      <w:pPr>
+        <w:pStyle w:val="Prrafodelista"/>
+        <w:numPr>
+          <w:ilvl w:val="1"/>
+          <w:numId w:val="5"/>
+        </w:numPr>
+      </w:pPr>
+      <w:r>
+        <w:t>Configuracion del wifi</w:t>
+      </w:r>
+      <w:r>
+        <w:br/>
+        <w:t>Emachines(</w:t>
+      </w:r>
+      <w:hyperlink r:id="rId7" w:history="1">
+        <w:r>
+          <w:rPr>
+            <w:rStyle w:val="Hipervnculo"/>
+          </w:rPr>
+          <w:t>https://help.ubuntu.com/community/WifiDocs/Driver/bcm43xx</w:t>
+        </w:r>
+      </w:hyperlink>
+      <w:r>
+        <w:t xml:space="preserve"> )</w:t>
+      </w:r>
+    </w:p>
+    <w:p>
+      <w:pPr>
+        <w:pStyle w:val="Prrafodelista"/>
+        <w:numPr>
+          <w:ilvl w:val="1"/>
+          <w:numId w:val="5"/>
+        </w:numPr>
+      </w:pPr>
+      <w:r>
+        <w:t>Configuracion de los parámetros del wifi</w:t>
+      </w:r>
+    </w:p>
+    <w:p>
+      <w:pPr>
+        <w:pStyle w:val="Prrafodelista"/>
+        <w:numPr>
+          <w:ilvl w:val="2"/>
+          <w:numId w:val="5"/>
+        </w:numPr>
+      </w:pPr>
+      <w:r>
+        <w:t>Si la red es sin clave o WEP</w:t>
+      </w:r>
+      <w:r>
+        <w:br/>
+      </w:r>
+      <w:r>
+        <w:rPr>
+          <w:b/>
+          <w:bCs/>
+        </w:rPr>
+        <w:t xml:space="preserve">sudo ifconfig </w:t>
+      </w:r>
+      <w:r>
+        <w:t>wlan0</w:t>
+      </w:r>
+      <w:r>
+        <w:rPr>
+          <w:b/>
+          <w:bCs/>
+        </w:rPr>
+        <w:t xml:space="preserve"> up</w:t>
+      </w:r>
+      <w:r>
+        <w:rPr>
+          <w:b/>
+          <w:bCs/>
+        </w:rPr>
+        <w:br/>
+        <w:t>sudo iw</w:t>
+      </w:r>
+      <w:r>
+        <w:rPr>
+          <w:b/>
+          <w:bCs/>
+        </w:rPr>
+        <w:t xml:space="preserve">config </w:t>
+      </w:r>
+      <w:r>
+        <w:t>wlan0</w:t>
+      </w:r>
+      <w:r>
+        <w:rPr>
+          <w:b/>
+          <w:bCs/>
+        </w:rPr>
+        <w:t xml:space="preserve"> essid </w:t>
+      </w:r>
+      <w:r>
+        <w:t>SSID</w:t>
+      </w:r>
+      <w:r>
+        <w:rPr>
+          <w:b/>
+          <w:bCs/>
+        </w:rPr>
+        <w:t xml:space="preserve"> key s:</w:t>
+      </w:r>
+      <w:r>
+        <w:t>contraseña</w:t>
+      </w:r>
+    </w:p>
+    <w:p>
+      <w:pPr>
+        <w:pStyle w:val="Prrafodelista"/>
+        <w:numPr>
+          <w:ilvl w:val="2"/>
+          <w:numId w:val="5"/>
+        </w:numPr>
+      </w:pPr>
+      <w:r>
+        <w:t>Si la red es con clave WPA/WPA2</w:t>
+      </w:r>
+      <w:r>
+        <w:br/>
+      </w:r>
+      <w:r>
+        <w:rPr>
+          <w:b/>
+          <w:bCs/>
+        </w:rPr>
+        <w:t>sudo apt install wpasupplicant</w:t>
+      </w:r>
+      <w:r>
+        <w:rPr>
+          <w:b/>
+          <w:bCs/>
+        </w:rPr>
+        <w:br/>
+        <w:t>wpa_passphare “</w:t>
+      </w:r>
+      <w:r>
+        <w:t xml:space="preserve">SSID” &gt;&gt; </w:t>
+      </w:r>
+      <w:r>
+        <w:rPr>
+          <w:b/>
+          <w:bCs/>
+        </w:rPr>
+        <w:t>wpa.conf</w:t>
+      </w:r>
+      <w:r>
+        <w:rPr>
+          <w:b/>
+          <w:bCs/>
+        </w:rPr>
+        <w:br/>
+        <w:t xml:space="preserve">sudo wpa_supplicant -B -c wpa.conf -i </w:t>
+      </w:r>
+      <w:r>
+        <w:t>wlp0</w:t>
+      </w:r>
+    </w:p>
+    <w:p>
+      <w:pPr>
+        <w:pStyle w:val="Prrafodelista"/>
+        <w:numPr>
+          <w:ilvl w:val="1"/>
+          <w:numId w:val="5"/>
+        </w:numPr>
+      </w:pPr>
+      <w:r>
+        <w:t>Configuramos la ip de</w:t>
+      </w:r>
+      <w:r>
+        <w:t xml:space="preserve"> la red</w:t>
+      </w:r>
+      <w:r>
+        <w:br/>
+      </w:r>
+      <w:r>
+        <w:rPr>
+          <w:b/>
+          <w:bCs/>
+        </w:rPr>
+        <w:t xml:space="preserve">sudo dhclient </w:t>
+      </w:r>
+      <w:r>
+        <w:t>wlan0</w:t>
+      </w:r>
+    </w:p>
+    <w:p>
+      <w:pPr>
+        <w:pStyle w:val="Prrafodelista"/>
+        <w:numPr>
+          <w:ilvl w:val="0"/>
+          <w:numId w:val="5"/>
+        </w:numPr>
+      </w:pPr>
+      <w:r>
+        <w:t>Configuracion del servidor apache</w:t>
+      </w:r>
+    </w:p>
+    <w:p>
+      <w:pPr>
+        <w:pStyle w:val="Prrafodelista"/>
+        <w:numPr>
+          <w:ilvl w:val="1"/>
+          <w:numId w:val="5"/>
+        </w:numPr>
+      </w:pPr>
+      <w:r>
+        <w:t>Instalamos el apache</w:t>
+      </w:r>
+      <w:r>
+        <w:rPr>
+          <w:b/>
+          <w:bCs/>
+        </w:rPr>
+        <w:br/>
+      </w:r>
+      <w:r>
+        <w:rPr>
+          <w:b/>
+          <w:bCs/>
+        </w:rPr>
+        <w:t>sudo</w:t>
+      </w:r>
+      <w:r>
+        <w:rPr>
+          <w:b/>
+          <w:bCs/>
+        </w:rPr>
+        <w:t xml:space="preserve"> apt install apache2</w:t>
+      </w:r>
+    </w:p>
+    <w:p>
+      <w:pPr>
+        <w:pStyle w:val="Prrafodelista"/>
+        <w:numPr>
+          <w:ilvl w:val="1"/>
+          <w:numId w:val="5"/>
+        </w:numPr>
+      </w:pPr>
+      <w:r>
+        <w:t xml:space="preserve">Listamos las </w:t>
+      </w:r>
+      <w:r>
+        <w:t>reglas del firewall</w:t>
+      </w:r>
+      <w:r>
+        <w:br/>
+      </w:r>
+      <w:r>
+        <w:rPr>
+          <w:b/>
+          <w:bCs/>
+        </w:rPr>
+        <w:t>sudo ufw app list</w:t>
+      </w:r>
+    </w:p>
+    <w:p>
+      <w:pPr>
+        <w:pStyle w:val="Prrafodelista"/>
+        <w:numPr>
+          <w:ilvl w:val="1"/>
+          <w:numId w:val="5"/>
+        </w:numPr>
+      </w:pPr>
+      <w:r>
+        <w:t>Agregamos la aplicación de apache de ser necesario</w:t>
+      </w:r>
+      <w:r>
+        <w:br/>
+      </w:r>
+      <w:r>
+        <w:rPr>
+          <w:b/>
+          <w:bCs/>
+        </w:rPr>
+        <w:t>sudo ufw allow ‘apache’</w:t>
+      </w:r>
+    </w:p>
+    <w:p>
+      <w:pPr>
+        <w:pStyle w:val="Prrafodelista"/>
+        <w:numPr>
+          <w:ilvl w:val="1"/>
+          <w:numId w:val="5"/>
+        </w:numPr>
+      </w:pPr>
+      <w:r>
+        <w:t>Comprobamos el estado del servidor apache</w:t>
+      </w:r>
+      <w:r>
+        <w:br/>
+      </w:r>
+      <w:r>
+        <w:rPr>
+          <w:b/>
+          <w:bCs/>
+        </w:rPr>
+        <w:t>sudo systemctl status apache2</w:t>
+      </w:r>
+    </w:p>
+    <w:p>
+      <w:pPr>
+        <w:pStyle w:val="Prrafodelista"/>
+        <w:numPr>
+          <w:ilvl w:val="1"/>
+          <w:numId w:val="5"/>
+        </w:numPr>
+      </w:pPr>
+      <w:r>
+        <w:t>Obtenemos las direcciones ejecutándose</w:t>
+      </w:r>
+      <w:r>
+        <w:br/>
+      </w:r>
+      <w:r>
+        <w:rPr>
+          <w:b/>
+          <w:bCs/>
+        </w:rPr>
+        <w:t>hostname -I</w:t>
+      </w:r>
+    </w:p>
+    <w:p>
+      <w:pPr>
+        <w:pStyle w:val="Prrafodelista"/>
+        <w:numPr>
+          <w:ilvl w:val="0"/>
+          <w:numId w:val="5"/>
+        </w:numPr>
+      </w:pPr>
+      <w:r>
+        <w:t>Configuramos la base de datos MySQL</w:t>
+      </w:r>
+    </w:p>
+    <w:p>
+      <w:pPr>
+        <w:pStyle w:val="Prrafodelista"/>
+        <w:numPr>
+          <w:ilvl w:val="1"/>
+          <w:numId w:val="5"/>
+        </w:numPr>
+      </w:pPr>
+      <w:r>
+        <w:t>Instalamos el MySQL</w:t>
+      </w:r>
+      <w:r>
+        <w:br/>
+      </w:r>
+      <w:r>
+        <w:rPr>
+          <w:b/>
+          <w:bCs/>
+        </w:rPr>
+        <w:t>sudo apt install mysql-server</w:t>
+      </w:r>
+    </w:p>
+    <w:p>
+      <w:pPr>
+        <w:pStyle w:val="Prrafodelista"/>
+        <w:numPr>
+          <w:ilvl w:val="1"/>
+          <w:numId w:val="5"/>
+        </w:numPr>
+      </w:pPr>
+      <w:r>
+        <w:t>Configuramos la contraseña para el MySQL (</w:t>
+      </w:r>
+      <w:r>
+        <w:t>B</w:t>
+      </w:r>
+      <w:r>
+        <w:t>ase_prueba</w:t>
+      </w:r>
+      <w:r>
+        <w:t>100</w:t>
+      </w:r>
+      <w:r>
+        <w:t>)</w:t>
+      </w:r>
+      <w:r>
+        <w:br/>
+      </w:r>
+      <w:r>
+        <w:rPr>
+          <w:b/>
+          <w:bCs/>
+        </w:rPr>
+        <w:t>sudo mysql_secure_installation</w:t>
+      </w:r>
+    </w:p>
+    <w:p>
+      <w:pPr>
+        <w:pStyle w:val="Prrafodelista"/>
+        <w:numPr>
+          <w:ilvl w:val="2"/>
+          <w:numId w:val="5"/>
+        </w:numPr>
+        <w:rPr>
+          <w:b/>
+          <w:bCs/>
+        </w:rPr>
+      </w:pPr>
+      <w:r>
+        <w:lastRenderedPageBreak/>
+        <w:t>En caso de error al asignar la contraseña</w:t>
+      </w:r>
+      <w:r>
+        <w:br/>
+      </w:r>
+      <w:r>
+        <w:rPr>
+          <w:b/>
+          <w:bCs/>
+        </w:rPr>
+        <w:t>sudo mysql</w:t>
+      </w:r>
+      <w:r>
+        <w:rPr>
+          <w:b/>
+          <w:bCs/>
+        </w:rPr>
+        <w:br/>
+      </w:r>
+      <w:r>
+        <w:rPr>
+          <w:b/>
+          <w:bCs/>
+        </w:rPr>
+        <w:t>mysql&gt; ALTER USER 'root'@'localhost' IDENTIFIED WITH mysql_native_password by '</w:t>
+      </w:r>
+      <w:r>
+        <w:t>nueva_contraseña</w:t>
+      </w:r>
+      <w:r>
+        <w:rPr>
+          <w:b/>
+          <w:bCs/>
+        </w:rPr>
+        <w:t>';</w:t>
+      </w:r>
+      <w:r>
+        <w:rPr>
+          <w:b/>
+          <w:bCs/>
+        </w:rPr>
+        <w:br/>
+        <w:t>mysql&gt; exit;</w:t>
+      </w:r>
+      <w:r>
+        <w:rPr>
+          <w:b/>
+          <w:bCs/>
+        </w:rPr>
+        <w:br/>
+        <w:t>sudo mysql_secure_installation</w:t>
+      </w:r>
+    </w:p>
+    <w:p>
+      <w:pPr>
+        <w:pStyle w:val="Prrafodelista"/>
+        <w:numPr>
+          <w:ilvl w:val="0"/>
+          <w:numId w:val="5"/>
+        </w:numPr>
+        <w:rPr>
+          <w:b/>
+          <w:bCs/>
+        </w:rPr>
+      </w:pPr>
+      <w:r>
+        <w:t>Instalamos el servicio de php</w:t>
+      </w:r>
+      <w:r>
+        <w:br/>
+      </w:r>
+      <w:r>
+        <w:rPr>
+          <w:b/>
+          <w:bCs/>
+        </w:rPr>
+        <w:t>sudo apt install php libapache2-mod-php php-mysql</w:t>
+      </w:r>
+      <w:r>
+        <w:rPr>
+          <w:b/>
+          <w:bCs/>
+        </w:rPr>
+        <w:br/>
+        <w:t>php -v</w:t>
+      </w:r>
+    </w:p>
+    <w:p>
+      <w:pPr>
+        <w:pStyle w:val="Prrafodelista"/>
+        <w:numPr>
+          <w:ilvl w:val="0"/>
+          <w:numId w:val="5"/>
+        </w:numPr>
+        <w:rPr>
+          <w:b/>
+          <w:bCs/>
+        </w:rPr>
+      </w:pPr>
+      <w:r>
+        <w:t xml:space="preserve">Creamos </w:t>
+      </w:r>
+      <w:r>
+        <w:t xml:space="preserve">los archivo para el </w:t>
+      </w:r>
+      <w:r>
+        <w:t>host virtual</w:t>
+      </w:r>
+      <w:r>
+        <w:br/>
+      </w:r>
+      <w:r>
+        <w:rPr>
+          <w:b/>
+          <w:bCs/>
+        </w:rPr>
+        <w:t>sudo mkdir /var/www/inventario.com</w:t>
+      </w:r>
+      <w:r>
+        <w:rPr>
+          <w:b/>
+          <w:bCs/>
+        </w:rPr>
+        <w:br/>
+      </w:r>
+      <w:r>
+        <w:rPr>
+          <w:b/>
+          <w:bCs/>
+        </w:rPr>
+        <w:t>sudo chown -R $USER:$USER /var/www/</w:t>
+      </w:r>
+      <w:r>
+        <w:rPr>
+          <w:b/>
+          <w:bCs/>
+        </w:rPr>
+        <w:t>inventario.com</w:t>
+      </w:r>
+      <w:r>
+        <w:rPr>
+          <w:b/>
+          <w:bCs/>
+        </w:rPr>
+        <w:br/>
+      </w:r>
+      <w:r>
+        <w:rPr>
+          <w:b/>
+          <w:bCs/>
+        </w:rPr>
+        <w:t>sudo nano /etc/apache2/sites-available/inventario.conf</w:t>
+      </w:r>
+      <w:r>
+        <w:rPr>
+          <w:b/>
+          <w:bCs/>
+        </w:rPr>
+        <w:br/>
+      </w:r>
+      <w:r>
+        <w:t>Agregamos</w:t>
+      </w:r>
+      <w:r>
+        <w:t xml:space="preserve"> los siguientes datos al archivo</w:t>
+      </w:r>
+      <w:r>
+        <w:br/>
+      </w:r>
+      <w:r>
+        <w:rPr>
+          <w:b/>
+          <w:bCs/>
+        </w:rPr>
+        <w:t>&lt;VirtualHost *:80&gt;</w:t>
+      </w:r>
+    </w:p>
+    <w:p>
+      <w:pPr>
+        <w:pStyle w:val="Prrafodelista"/>
+        <w:rPr>
+          <w:b/>
+          <w:bCs/>
+          <w:lang w:val="en-GB"/>
+        </w:rPr>
+      </w:pPr>
+      <w:r>
+        <w:rPr>
+          <w:b/>
+          <w:bCs/>
+        </w:rPr>
+        <w:t xml:space="preserve">    </w:t>
+      </w:r>
+      <w:r>
+        <w:rPr>
+          <w:b/>
+          <w:bCs/>
+          <w:lang w:val="en-GB"/>
+        </w:rPr>
+        <w:t xml:space="preserve">ServerName </w:t>
+      </w:r>
+      <w:r>
+        <w:rPr>
+          <w:lang w:val="en-GB"/>
+        </w:rPr>
+        <w:t>your_domain</w:t>
+      </w:r>
+    </w:p>
+    <w:p>
+      <w:pPr>
+        <w:pStyle w:val="Prrafodelista"/>
+        <w:rPr>
+          <w:lang w:val="en-GB"/>
+        </w:rPr>
+      </w:pPr>
+      <w:r>
+        <w:rPr>
+          <w:b/>
+          <w:bCs/>
+          <w:lang w:val="en-GB"/>
+        </w:rPr>
+        <w:t xml:space="preserve">    ServerAlias www.</w:t>
+      </w:r>
+      <w:r>
+        <w:rPr>
+          <w:lang w:val="en-GB"/>
+        </w:rPr>
+        <w:t xml:space="preserve">your_domain </w:t>
+      </w:r>
+    </w:p>
+    <w:p>
+      <w:pPr>
+        <w:pStyle w:val="Prrafodelista"/>
+        <w:rPr>
+          <w:b/>
+          <w:bCs/>
+        </w:rPr>
+      </w:pPr>
+      <w:r>
+        <w:rPr>
+          <w:b/>
+          <w:bCs/>
+          <w:lang w:val="en-GB"/>
+        </w:rPr>
+        <w:t xml:space="preserve">    </w:t>
+      </w:r>
+      <w:r>
+        <w:rPr>
+          <w:b/>
+          <w:bCs/>
+        </w:rPr>
+        <w:t>ServerAdmin webmaster@localhost</w:t>
+      </w:r>
+    </w:p>
+    <w:p>
+      <w:pPr>
+        <w:pStyle w:val="Prrafodelista"/>
+      </w:pPr>
+      <w:r>
+        <w:rPr>
+          <w:b/>
+          <w:bCs/>
+        </w:rPr>
+        <w:t xml:space="preserve">    DocumentRoot /var/www/</w:t>
+      </w:r>
+      <w:r>
+        <w:t>your_domain</w:t>
+      </w:r>
+    </w:p>
+    <w:p>
+      <w:pPr>
+        <w:pStyle w:val="Prrafodelista"/>
+        <w:rPr>
+          <w:b/>
+          <w:bCs/>
+          <w:lang w:val="en-GB"/>
+        </w:rPr>
+      </w:pPr>
+      <w:r>
+        <w:rPr>
+          <w:b/>
+          <w:bCs/>
+        </w:rPr>
+        <w:t xml:space="preserve">    </w:t>
+      </w:r>
+      <w:r>
+        <w:rPr>
+          <w:b/>
+          <w:bCs/>
+          <w:lang w:val="en-GB"/>
+        </w:rPr>
+        <w:t>ErrorLog ${APACHE_LOG_DIR}/error.log</w:t>
+      </w:r>
+    </w:p>
+    <w:p>
+      <w:pPr>
+        <w:pStyle w:val="Prrafodelista"/>
+        <w:rPr>
+          <w:b/>
+          <w:bCs/>
+          <w:lang w:val="en-GB"/>
+        </w:rPr>
+      </w:pPr>
+      <w:r>
+        <w:rPr>
+          <w:b/>
+          <w:bCs/>
+          <w:lang w:val="en-GB"/>
+        </w:rPr>
+        <w:t xml:space="preserve">    CustomLog ${APACHE_LOG_DIR}/access.log combined</w:t>
+      </w:r>
+    </w:p>
+    <w:p>
+      <w:pPr>
+        <w:pStyle w:val="Prrafodelista"/>
+      </w:pPr>
+      <w:r>
+        <w:rPr>
+          <w:b/>
+          <w:bCs/>
+        </w:rPr>
+        <w:t>&lt;/VirtualHost&gt;</w:t>
+      </w:r>
+      <w:r>
+        <w:rPr>
+          <w:b/>
+          <w:bCs/>
+        </w:rPr>
+        <w:br/>
+      </w:r>
+      <w:r>
+        <w:t>Guardamos el archivo</w:t>
+      </w:r>
+    </w:p>
+    <w:p>
+      <w:pPr>
+        <w:pStyle w:val="Prrafodelista"/>
+        <w:numPr>
+          <w:ilvl w:val="0"/>
+          <w:numId w:val="5"/>
+        </w:numPr>
+        <w:rPr>
+          <w:b/>
+          <w:bCs/>
+        </w:rPr>
+      </w:pPr>
+      <w:r>
+        <w:t>Copiamos todos los documentos necesarios</w:t>
+      </w:r>
+    </w:p>
+    <w:p>
+      <w:pPr>
+        <w:pStyle w:val="Prrafodelista"/>
+        <w:numPr>
+          <w:ilvl w:val="0"/>
+          <w:numId w:val="5"/>
+        </w:numPr>
+        <w:rPr>
+          <w:b/>
+          <w:bCs/>
+        </w:rPr>
+      </w:pPr>
+      <w:r>
+        <w:t>Realizamos las configuraciones de la dirección de host</w:t>
+      </w:r>
+      <w:r>
+        <w:rPr>
+          <w:b/>
+          <w:bCs/>
+        </w:rPr>
+        <w:br/>
+      </w:r>
+      <w:r>
+        <w:rPr>
+          <w:b/>
+          <w:bCs/>
+        </w:rPr>
+        <w:t xml:space="preserve">sudo a2ensite </w:t>
+      </w:r>
+      <w:r>
+        <w:t>your_domain</w:t>
+      </w:r>
+      <w:r>
+        <w:br/>
+      </w:r>
+      <w:r>
+        <w:rPr>
+          <w:b/>
+          <w:bCs/>
+        </w:rPr>
+        <w:t>sudo a2dissite 000-defaul</w:t>
+      </w:r>
+      <w:r>
+        <w:rPr>
+          <w:b/>
+          <w:bCs/>
+        </w:rPr>
+        <w:t>t</w:t>
+      </w:r>
+      <w:r>
+        <w:rPr>
+          <w:b/>
+          <w:bCs/>
+        </w:rPr>
+        <w:br/>
+        <w:t>sudo apache2ctl configtest</w:t>
+      </w:r>
+      <w:r>
+        <w:rPr>
+          <w:b/>
+          <w:bCs/>
+        </w:rPr>
+        <w:br/>
+        <w:t>sudo systemctl reload apache2</w:t>
+      </w:r>
+    </w:p>
+    <w:p>
+      <w:pPr>
+        <w:pStyle w:val="Prrafodelista"/>
+        <w:numPr>
+          <w:ilvl w:val="0"/>
+          <w:numId w:val="5"/>
+        </w:numPr>
+        <w:rPr>
+          <w:b/>
+          <w:bCs/>
+        </w:rPr>
+      </w:pPr>
+      <w:r>
+        <w:t>Copiamos todos los scripts necesarios desde un pendrive</w:t>
+      </w:r>
+    </w:p>
     <w:sectPr>
       <w:pgSz w:w="11906" w:h="16838"/>
       <w:pgMar w:top="1417" w:right="1701" w:bottom="1417" w:left="1701" w:header="708" w:footer="708" w:gutter="0"/>
@@ -5383,6 +6382,119 @@
     </w:lvl>
   </w:abstractNum>
   <w:abstractNum w:abstractNumId="1" w15:restartNumberingAfterBreak="0">
+    <w:nsid w:val="2979509E"/>
+    <w:multiLevelType w:val="hybridMultilevel"/>
+    <w:tmpl w:val="CF8480A4"/>
+    <w:lvl w:ilvl="0" w:tplc="3C0A000B">
+      <w:start w:val="1"/>
+      <w:numFmt w:val="bullet"/>
+      <w:lvlText w:val=""/>
+      <w:lvlJc w:val="left"/>
+      <w:pPr>
+        <w:ind w:left="720" w:hanging="360"/>
+      </w:pPr>
+      <w:rPr>
+        <w:rFonts w:ascii="Wingdings" w:hAnsi="Wingdings" w:hint="default"/>
+      </w:rPr>
+    </w:lvl>
+    <w:lvl w:ilvl="1" w:tplc="3C0A0009">
+      <w:start w:val="1"/>
+      <w:numFmt w:val="bullet"/>
+      <w:lvlText w:val=""/>
+      <w:lvlJc w:val="left"/>
+      <w:pPr>
+        <w:ind w:left="1440" w:hanging="360"/>
+      </w:pPr>
+      <w:rPr>
+        <w:rFonts w:ascii="Wingdings" w:hAnsi="Wingdings" w:hint="default"/>
+      </w:rPr>
+    </w:lvl>
+    <w:lvl w:ilvl="2" w:tplc="3C0A0005">
+      <w:start w:val="1"/>
+      <w:numFmt w:val="bullet"/>
+      <w:lvlText w:val=""/>
+      <w:lvlJc w:val="left"/>
+      <w:pPr>
+        <w:ind w:left="2160" w:hanging="360"/>
+      </w:pPr>
+      <w:rPr>
+        <w:rFonts w:ascii="Wingdings" w:hAnsi="Wingdings" w:hint="default"/>
+      </w:rPr>
+    </w:lvl>
+    <w:lvl w:ilvl="3" w:tplc="3C0A0001" w:tentative="1">
+      <w:start w:val="1"/>
+      <w:numFmt w:val="bullet"/>
+      <w:lvlText w:val=""/>
+      <w:lvlJc w:val="left"/>
+      <w:pPr>
+        <w:ind w:left="2880" w:hanging="360"/>
+      </w:pPr>
+      <w:rPr>
+        <w:rFonts w:ascii="Symbol" w:hAnsi="Symbol" w:hint="default"/>
+      </w:rPr>
+    </w:lvl>
+    <w:lvl w:ilvl="4" w:tplc="3C0A0003" w:tentative="1">
+      <w:start w:val="1"/>
+      <w:numFmt w:val="bullet"/>
+      <w:lvlText w:val="o"/>
+      <w:lvlJc w:val="left"/>
+      <w:pPr>
+        <w:ind w:left="3600" w:hanging="360"/>
+      </w:pPr>
+      <w:rPr>
+        <w:rFonts w:ascii="Courier New" w:hAnsi="Courier New" w:cs="Courier New" w:hint="default"/>
+      </w:rPr>
+    </w:lvl>
+    <w:lvl w:ilvl="5" w:tplc="3C0A0005" w:tentative="1">
+      <w:start w:val="1"/>
+      <w:numFmt w:val="bullet"/>
+      <w:lvlText w:val=""/>
+      <w:lvlJc w:val="left"/>
+      <w:pPr>
+        <w:ind w:left="4320" w:hanging="360"/>
+      </w:pPr>
+      <w:rPr>
+        <w:rFonts w:ascii="Wingdings" w:hAnsi="Wingdings" w:hint="default"/>
+      </w:rPr>
+    </w:lvl>
+    <w:lvl w:ilvl="6" w:tplc="3C0A0001" w:tentative="1">
+      <w:start w:val="1"/>
+      <w:numFmt w:val="bullet"/>
+      <w:lvlText w:val=""/>
+      <w:lvlJc w:val="left"/>
+      <w:pPr>
+        <w:ind w:left="5040" w:hanging="360"/>
+      </w:pPr>
+      <w:rPr>
+        <w:rFonts w:ascii="Symbol" w:hAnsi="Symbol" w:hint="default"/>
+      </w:rPr>
+    </w:lvl>
+    <w:lvl w:ilvl="7" w:tplc="3C0A0003" w:tentative="1">
+      <w:start w:val="1"/>
+      <w:numFmt w:val="bullet"/>
+      <w:lvlText w:val="o"/>
+      <w:lvlJc w:val="left"/>
+      <w:pPr>
+        <w:ind w:left="5760" w:hanging="360"/>
+      </w:pPr>
+      <w:rPr>
+        <w:rFonts w:ascii="Courier New" w:hAnsi="Courier New" w:cs="Courier New" w:hint="default"/>
+      </w:rPr>
+    </w:lvl>
+    <w:lvl w:ilvl="8" w:tplc="3C0A0005" w:tentative="1">
+      <w:start w:val="1"/>
+      <w:numFmt w:val="bullet"/>
+      <w:lvlText w:val=""/>
+      <w:lvlJc w:val="left"/>
+      <w:pPr>
+        <w:ind w:left="6480" w:hanging="360"/>
+      </w:pPr>
+      <w:rPr>
+        <w:rFonts w:ascii="Wingdings" w:hAnsi="Wingdings" w:hint="default"/>
+      </w:rPr>
+    </w:lvl>
+  </w:abstractNum>
+  <w:abstractNum w:abstractNumId="2" w15:restartNumberingAfterBreak="0">
     <w:nsid w:val="34FB493F"/>
     <w:multiLevelType w:val="hybridMultilevel"/>
     <w:tmpl w:val="516E5A70"/>
@@ -5468,7 +6580,7 @@
       </w:pPr>
     </w:lvl>
   </w:abstractNum>
-  <w:abstractNum w:abstractNumId="2" w15:restartNumberingAfterBreak="0">
+  <w:abstractNum w:abstractNumId="3" w15:restartNumberingAfterBreak="0">
     <w:nsid w:val="561D5D35"/>
     <w:multiLevelType w:val="hybridMultilevel"/>
     <w:tmpl w:val="F496B52C"/>
@@ -5581,7 +6693,7 @@
       </w:rPr>
     </w:lvl>
   </w:abstractNum>
-  <w:abstractNum w:abstractNumId="3" w15:restartNumberingAfterBreak="0">
+  <w:abstractNum w:abstractNumId="4" w15:restartNumberingAfterBreak="0">
     <w:nsid w:val="6BC355ED"/>
     <w:multiLevelType w:val="hybridMultilevel"/>
     <w:tmpl w:val="407AF572"/>
@@ -5695,16 +6807,19 @@
     </w:lvl>
   </w:abstractNum>
   <w:num w:numId="1">
-    <w:abstractNumId w:val="1"/>
+    <w:abstractNumId w:val="2"/>
   </w:num>
   <w:num w:numId="2">
     <w:abstractNumId w:val="0"/>
   </w:num>
   <w:num w:numId="3">
-    <w:abstractNumId w:val="2"/>
+    <w:abstractNumId w:val="3"/>
   </w:num>
   <w:num w:numId="4">
-    <w:abstractNumId w:val="3"/>
+    <w:abstractNumId w:val="4"/>
+  </w:num>
+  <w:num w:numId="5">
+    <w:abstractNumId w:val="1"/>
   </w:num>
 </w:numbering>
 </file>
@@ -6273,6 +7388,40 @@
       <w:szCs w:val="28"/>
     </w:rPr>
   </w:style>
+  <w:style w:type="paragraph" w:styleId="Ttulo">
+    <w:name w:val="Title"/>
+    <w:basedOn w:val="Normal"/>
+    <w:next w:val="Normal"/>
+    <w:link w:val="TtuloCar"/>
+    <w:uiPriority w:val="10"/>
+    <w:qFormat/>
+    <w:rsid w:val="00434BBD"/>
+    <w:pPr>
+      <w:spacing w:after="0" w:line="240" w:lineRule="auto"/>
+      <w:contextualSpacing/>
+    </w:pPr>
+    <w:rPr>
+      <w:rFonts w:asciiTheme="majorHAnsi" w:eastAsiaTheme="majorEastAsia" w:hAnsiTheme="majorHAnsi" w:cstheme="majorBidi"/>
+      <w:spacing w:val="-10"/>
+      <w:kern w:val="28"/>
+      <w:sz w:val="56"/>
+      <w:szCs w:val="56"/>
+    </w:rPr>
+  </w:style>
+  <w:style w:type="character" w:customStyle="1" w:styleId="TtuloCar">
+    <w:name w:val="Título Car"/>
+    <w:basedOn w:val="Fuentedeprrafopredeter"/>
+    <w:link w:val="Ttulo"/>
+    <w:uiPriority w:val="10"/>
+    <w:rsid w:val="00434BBD"/>
+    <w:rPr>
+      <w:rFonts w:asciiTheme="majorHAnsi" w:eastAsiaTheme="majorEastAsia" w:hAnsiTheme="majorHAnsi" w:cstheme="majorBidi"/>
+      <w:spacing w:val="-10"/>
+      <w:kern w:val="28"/>
+      <w:sz w:val="56"/>
+      <w:szCs w:val="56"/>
+    </w:rPr>
+  </w:style>
 </w:styles>
 </file>
 

</xml_diff>